<commit_message>
Mejoras en el contenido y correcciones de texto en varias secciones: actualizados los traslados, experiencias y detalles en el visor de documentos. Se añadieron contactos en el pie de página y se ajustaron actividades en la línea de tiempo.
</commit_message>
<xml_diff>
--- a/public/programa-completo-es.docx
+++ b/public/programa-completo-es.docx
@@ -6,207 +6,190 @@
       <w:pPr>
         <w:shd w:fill="ffffff" w:val="clear"/>
         <w:spacing w:line="360" w:lineRule="auto"/>
+        <w:jc w:val="center"/>
+        <w:rPr>
+          <w:rFonts w:ascii="Verdana" w:cs="Verdana" w:eastAsia="Verdana" w:hAnsi="Verdana"/>
+          <w:b w:val="1"/>
+          <w:color w:val="242424"/>
+          <w:sz w:val="30"/>
+          <w:szCs w:val="30"/>
+        </w:rPr>
+      </w:pPr>
+      <w:r>
+        <w:rPr>
+          <w:rFonts w:ascii="Verdana" w:cs="Verdana" w:eastAsia="Verdana" w:hAnsi="Verdana"/>
+          <w:b w:val="1"/>
+          <w:color w:val="242424"/>
+          <w:sz w:val="30"/>
+          <w:szCs w:val="30"/>
+          <w:rtl w:val="0"/>
+        </w:rPr>
+        <w:t xml:space="preserve">CABAÑAS PLAYA GUARDIAMO </w:t>
+      </w:r>
+    </w:p>
+    <w:p>
+      <w:pPr>
+        <w:shd w:fill="ffffff" w:val="clear"/>
+        <w:spacing w:line="360" w:lineRule="auto"/>
+        <w:jc w:val="center"/>
+        <w:rPr>
+          <w:rFonts w:ascii="Verdana" w:cs="Verdana" w:eastAsia="Verdana" w:hAnsi="Verdana"/>
+          <w:b w:val="1"/>
+          <w:color w:val="242424"/>
+          <w:sz w:val="30"/>
+          <w:szCs w:val="30"/>
+        </w:rPr>
+      </w:pPr>
+      <w:r>
+        <w:rPr>
+          <w:rFonts w:ascii="Verdana" w:cs="Verdana" w:eastAsia="Verdana" w:hAnsi="Verdana"/>
+          <w:b w:val="1"/>
+          <w:color w:val="242424"/>
+          <w:sz w:val="30"/>
+          <w:szCs w:val="30"/>
+          <w:rtl w:val="0"/>
+        </w:rPr>
+        <w:t xml:space="preserve">CONDICIONES GENERALES</w:t>
+      </w:r>
+    </w:p>
+    <w:p>
+      <w:pPr>
+        <w:shd w:fill="ffffff" w:val="clear"/>
+        <w:spacing w:line="360" w:lineRule="auto"/>
+        <w:jc w:val="center"/>
+        <w:rPr>
+          <w:rFonts w:ascii="Verdana" w:cs="Verdana" w:eastAsia="Verdana" w:hAnsi="Verdana"/>
+          <w:sz w:val="22"/>
+          <w:szCs w:val="22"/>
+        </w:rPr>
+      </w:pPr>
+      <w:r>
+        <w:rPr>
+          <w:rtl w:val="0"/>
+        </w:rPr>
+      </w:r>
+    </w:p>
+    <w:p>
+      <w:pPr>
+        <w:shd w:fill="ffffff" w:val="clear"/>
+        <w:spacing w:line="240" w:lineRule="auto"/>
+        <w:rPr>
+          <w:rFonts w:ascii="Verdana" w:cs="Verdana" w:eastAsia="Verdana" w:hAnsi="Verdana"/>
+          <w:color w:val="000000"/>
+          <w:sz w:val="22"/>
+          <w:szCs w:val="22"/>
+        </w:rPr>
+      </w:pPr>
+      <w:r>
+        <w:rPr>
+          <w:rtl w:val="0"/>
+        </w:rPr>
+      </w:r>
+    </w:p>
+    <w:p>
+      <w:pPr>
+        <w:shd w:fill="ffffff" w:val="clear"/>
+        <w:spacing w:line="360" w:lineRule="auto"/>
+        <w:rPr>
+          <w:rFonts w:ascii="Verdana" w:cs="Verdana" w:eastAsia="Verdana" w:hAnsi="Verdana"/>
+          <w:color w:val="000000"/>
+          <w:sz w:val="22"/>
+          <w:szCs w:val="22"/>
+        </w:rPr>
+      </w:pPr>
+      <w:r>
+        <w:rPr>
+          <w:rtl w:val="0"/>
+        </w:rPr>
+      </w:r>
+    </w:p>
+    <w:p>
+      <w:pPr>
+        <w:shd w:fill="ffffff" w:val="clear"/>
+        <w:spacing w:line="360" w:lineRule="auto"/>
+        <w:rPr>
+          <w:rFonts w:ascii="Verdana" w:cs="Verdana" w:eastAsia="Verdana" w:hAnsi="Verdana"/>
+          <w:sz w:val="22"/>
+          <w:szCs w:val="22"/>
+        </w:rPr>
+      </w:pPr>
+      <w:r>
+        <w:rPr>
+          <w:rFonts w:ascii="Verdana" w:cs="Verdana" w:eastAsia="Verdana" w:hAnsi="Verdana"/>
+          <w:sz w:val="22"/>
+          <w:szCs w:val="22"/>
+          <w:rtl w:val="0"/>
+        </w:rPr>
+        <w:t xml:space="preserve">Estimado(a), si estás pensando en un lugar del Sur de Chile</w:t>
+      </w:r>
+      <w:r>
+        <w:rPr>
+          <w:rFonts w:ascii="Verdana" w:cs="Verdana" w:eastAsia="Verdana" w:hAnsi="Verdana"/>
+          <w:color w:val="ee0000"/>
+          <w:sz w:val="22"/>
+          <w:szCs w:val="22"/>
+          <w:rtl w:val="0"/>
+        </w:rPr>
+        <w:t xml:space="preserve"> </w:t>
+      </w:r>
+      <w:r>
+        <w:rPr>
+          <w:rFonts w:ascii="Verdana" w:cs="Verdana" w:eastAsia="Verdana" w:hAnsi="Verdana"/>
+          <w:sz w:val="22"/>
+          <w:szCs w:val="22"/>
+          <w:rtl w:val="0"/>
+        </w:rPr>
+        <w:t xml:space="preserve">para tus próximas vacaciones, te quiero ofrecer un lugar especial por su entorno, comidas y atención.</w:t>
+      </w:r>
+    </w:p>
+    <w:p>
+      <w:pPr>
+        <w:shd w:fill="ffffff" w:val="clear"/>
+        <w:spacing w:line="360" w:lineRule="auto"/>
+        <w:rPr>
+          <w:rFonts w:ascii="Verdana" w:cs="Verdana" w:eastAsia="Verdana" w:hAnsi="Verdana"/>
+          <w:sz w:val="22"/>
+          <w:szCs w:val="22"/>
+        </w:rPr>
+      </w:pPr>
+      <w:r>
+        <w:rPr>
+          <w:rFonts w:ascii="Verdana" w:cs="Verdana" w:eastAsia="Verdana" w:hAnsi="Verdana"/>
+          <w:sz w:val="22"/>
+          <w:szCs w:val="22"/>
+          <w:rtl w:val="0"/>
+        </w:rPr>
+        <w:t xml:space="preserve">Cabañas Playa Guardiamó, en Quemchi, Isla Grande de Chiloé, donde hacemos el mejor esfuerzo para que tus vacaciones sean inolvidables.</w:t>
+      </w:r>
+    </w:p>
+    <w:p>
+      <w:pPr>
+        <w:shd w:fill="ffffff" w:val="clear"/>
+        <w:spacing w:line="360" w:lineRule="auto"/>
+        <w:rPr>
+          <w:rFonts w:ascii="Verdana" w:cs="Verdana" w:eastAsia="Verdana" w:hAnsi="Verdana"/>
+          <w:sz w:val="22"/>
+          <w:szCs w:val="22"/>
+        </w:rPr>
+      </w:pPr>
+      <w:r>
+        <w:rPr>
+          <w:rFonts w:ascii="Verdana" w:cs="Verdana" w:eastAsia="Verdana" w:hAnsi="Verdana"/>
+          <w:sz w:val="22"/>
+          <w:szCs w:val="22"/>
+          <w:rtl w:val="0"/>
+        </w:rPr>
+        <w:t xml:space="preserve"> Desde ya, debes olvidarte de manejar tu vehículo y dedicar el tiempo a descansar disfrutando.</w:t>
+      </w:r>
+    </w:p>
+    <w:p>
+      <w:pPr>
+        <w:shd w:fill="ffffff" w:val="clear"/>
+        <w:spacing w:line="360" w:lineRule="auto"/>
         <w:jc w:val="left"/>
         <w:rPr>
           <w:rFonts w:ascii="Verdana" w:cs="Verdana" w:eastAsia="Verdana" w:hAnsi="Verdana"/>
           <w:b w:val="1"/>
-          <w:color w:val="242424"/>
-          <w:sz w:val="22"/>
-          <w:szCs w:val="22"/>
-        </w:rPr>
-      </w:pPr>
-      <w:r>
-        <w:rPr>
-          <w:rFonts w:ascii="Verdana" w:cs="Verdana" w:eastAsia="Verdana" w:hAnsi="Verdana"/>
-          <w:b w:val="1"/>
-          <w:color w:val="242424"/>
-          <w:sz w:val="22"/>
-          <w:szCs w:val="22"/>
-          <w:rtl w:val="0"/>
-        </w:rPr>
-        <w:t xml:space="preserve">CABAÑAS </w:t>
-      </w:r>
-      <w:r>
-        <w:rPr>
-          <w:rFonts w:ascii="Verdana" w:cs="Verdana" w:eastAsia="Verdana" w:hAnsi="Verdana"/>
-          <w:b w:val="1"/>
-          <w:color w:val="242424"/>
-          <w:sz w:val="22"/>
-          <w:szCs w:val="22"/>
-          <w:rtl w:val="0"/>
-        </w:rPr>
-        <w:t xml:space="preserve">PLAYA GUARDIAMO </w:t>
-      </w:r>
-    </w:p>
-    <w:p>
-      <w:pPr>
-        <w:shd w:fill="ffffff" w:val="clear"/>
-        <w:spacing w:line="360" w:lineRule="auto"/>
-        <w:jc w:val="left"/>
-        <w:rPr>
-          <w:rFonts w:ascii="Verdana" w:cs="Verdana" w:eastAsia="Verdana" w:hAnsi="Verdana"/>
-          <w:b w:val="1"/>
-          <w:strike w:val="1"/>
-          <w:color w:val="ee0000"/>
-          <w:sz w:val="22"/>
-          <w:szCs w:val="22"/>
-        </w:rPr>
-      </w:pPr>
-      <w:r>
-        <w:rPr>
-          <w:rFonts w:ascii="Verdana" w:cs="Verdana" w:eastAsia="Verdana" w:hAnsi="Verdana"/>
-          <w:b w:val="1"/>
-          <w:color w:val="242424"/>
-          <w:sz w:val="22"/>
-          <w:szCs w:val="22"/>
-          <w:rtl w:val="0"/>
-        </w:rPr>
-        <w:t xml:space="preserve">CONDICIONES GENERALES</w:t>
-      </w:r>
-      <w:r>
-        <w:rPr>
-          <w:rtl w:val="0"/>
-        </w:rPr>
-      </w:r>
-    </w:p>
-    <w:p>
-      <w:pPr>
-        <w:shd w:fill="ffffff" w:val="clear"/>
-        <w:spacing w:line="240" w:lineRule="auto"/>
-        <w:rPr>
-          <w:rFonts w:ascii="Verdana" w:cs="Verdana" w:eastAsia="Verdana" w:hAnsi="Verdana"/>
-          <w:color w:val="000000"/>
-          <w:sz w:val="22"/>
-          <w:szCs w:val="22"/>
-        </w:rPr>
-      </w:pPr>
-      <w:r>
-        <w:rPr>
-          <w:rtl w:val="0"/>
-        </w:rPr>
-      </w:r>
-    </w:p>
-    <w:p>
-      <w:pPr>
-        <w:shd w:fill="ffffff" w:val="clear"/>
-        <w:spacing w:line="240" w:lineRule="auto"/>
-        <w:rPr>
-          <w:rFonts w:ascii="Verdana" w:cs="Verdana" w:eastAsia="Verdana" w:hAnsi="Verdana"/>
-          <w:color w:val="000000"/>
-          <w:sz w:val="22"/>
-          <w:szCs w:val="22"/>
-        </w:rPr>
-      </w:pPr>
-      <w:r>
-        <w:rPr>
-          <w:rtl w:val="0"/>
-        </w:rPr>
-      </w:r>
-    </w:p>
-    <w:p>
-      <w:pPr>
-        <w:shd w:fill="ffffff" w:val="clear"/>
-        <w:spacing w:line="360" w:lineRule="auto"/>
-        <w:rPr>
-          <w:rFonts w:ascii="Verdana" w:cs="Verdana" w:eastAsia="Verdana" w:hAnsi="Verdana"/>
-          <w:color w:val="000000"/>
-          <w:sz w:val="22"/>
-          <w:szCs w:val="22"/>
-        </w:rPr>
-      </w:pPr>
-      <w:r>
-        <w:rPr>
-          <w:rtl w:val="0"/>
-        </w:rPr>
-      </w:r>
-    </w:p>
-    <w:p>
-      <w:pPr>
-        <w:shd w:fill="ffffff" w:val="clear"/>
-        <w:spacing w:line="360" w:lineRule="auto"/>
-        <w:rPr>
-          <w:rFonts w:ascii="Verdana" w:cs="Verdana" w:eastAsia="Verdana" w:hAnsi="Verdana"/>
-          <w:sz w:val="22"/>
-          <w:szCs w:val="22"/>
-        </w:rPr>
-      </w:pPr>
-      <w:r>
-        <w:rPr>
-          <w:rFonts w:ascii="Verdana" w:cs="Verdana" w:eastAsia="Verdana" w:hAnsi="Verdana"/>
-          <w:sz w:val="22"/>
-          <w:szCs w:val="22"/>
-          <w:rtl w:val="0"/>
-        </w:rPr>
-        <w:t xml:space="preserve">Estimado(a), si estás pensando en un lugar del Sur de Chile</w:t>
-      </w:r>
-      <w:r>
-        <w:rPr>
-          <w:rFonts w:ascii="Verdana" w:cs="Verdana" w:eastAsia="Verdana" w:hAnsi="Verdana"/>
-          <w:color w:val="ee0000"/>
-          <w:sz w:val="22"/>
-          <w:szCs w:val="22"/>
-          <w:rtl w:val="0"/>
-        </w:rPr>
-        <w:t xml:space="preserve"> </w:t>
-      </w:r>
-      <w:r>
-        <w:rPr>
-          <w:rFonts w:ascii="Verdana" w:cs="Verdana" w:eastAsia="Verdana" w:hAnsi="Verdana"/>
-          <w:sz w:val="22"/>
-          <w:szCs w:val="22"/>
-          <w:rtl w:val="0"/>
-        </w:rPr>
-        <w:t xml:space="preserve">para tus próximas vacaciones, te quiero ofrecer un lugar especial por su entorno, comidas y atención.</w:t>
-      </w:r>
-    </w:p>
-    <w:p>
-      <w:pPr>
-        <w:shd w:fill="ffffff" w:val="clear"/>
-        <w:spacing w:line="360" w:lineRule="auto"/>
-        <w:rPr>
-          <w:rFonts w:ascii="Verdana" w:cs="Verdana" w:eastAsia="Verdana" w:hAnsi="Verdana"/>
-          <w:sz w:val="22"/>
-          <w:szCs w:val="22"/>
-        </w:rPr>
-      </w:pPr>
-      <w:r>
-        <w:rPr>
-          <w:rFonts w:ascii="Verdana" w:cs="Verdana" w:eastAsia="Verdana" w:hAnsi="Verdana"/>
-          <w:sz w:val="22"/>
-          <w:szCs w:val="22"/>
-          <w:rtl w:val="0"/>
-        </w:rPr>
-        <w:t xml:space="preserve">Cabañas Playa Guardiamó, en Quemchi, Isla Grande de Chiloé, donde hacemos el mejor esfuerzo para que tus vacaciones, sean inolvidables.</w:t>
-      </w:r>
-    </w:p>
-    <w:p>
-      <w:pPr>
-        <w:shd w:fill="ffffff" w:val="clear"/>
-        <w:spacing w:line="360" w:lineRule="auto"/>
-        <w:rPr>
-          <w:rFonts w:ascii="Verdana" w:cs="Verdana" w:eastAsia="Verdana" w:hAnsi="Verdana"/>
-          <w:sz w:val="22"/>
-          <w:szCs w:val="22"/>
-        </w:rPr>
-      </w:pPr>
-      <w:r>
-        <w:rPr>
-          <w:rFonts w:ascii="Verdana" w:cs="Verdana" w:eastAsia="Verdana" w:hAnsi="Verdana"/>
-          <w:sz w:val="22"/>
-          <w:szCs w:val="22"/>
-          <w:rtl w:val="0"/>
-        </w:rPr>
-        <w:t xml:space="preserve"> Desde ya, debes olvidarte de manejar tu vehículo y dedicar el tiempo a descansar disfrutando.</w:t>
-      </w:r>
-    </w:p>
-    <w:p>
-      <w:pPr>
-        <w:shd w:fill="ffffff" w:val="clear"/>
-        <w:spacing w:line="360" w:lineRule="auto"/>
-        <w:jc w:val="left"/>
-        <w:rPr>
-          <w:rFonts w:ascii="Verdana" w:cs="Verdana" w:eastAsia="Verdana" w:hAnsi="Verdana"/>
-          <w:b w:val="1"/>
           <w:sz w:val="22"/>
           <w:szCs w:val="22"/>
           <w:u w:val="single"/>
@@ -222,12 +205,12 @@
       <w:pPr>
         <w:shd w:fill="ffffff" w:val="clear"/>
         <w:spacing w:line="360" w:lineRule="auto"/>
-        <w:jc w:val="left"/>
-        <w:rPr>
-          <w:rFonts w:ascii="Verdana" w:cs="Verdana" w:eastAsia="Verdana" w:hAnsi="Verdana"/>
-          <w:b w:val="1"/>
-          <w:sz w:val="22"/>
-          <w:szCs w:val="22"/>
+        <w:jc w:val="center"/>
+        <w:rPr>
+          <w:rFonts w:ascii="Verdana" w:cs="Verdana" w:eastAsia="Verdana" w:hAnsi="Verdana"/>
+          <w:b w:val="1"/>
+          <w:sz w:val="26"/>
+          <w:szCs w:val="26"/>
           <w:u w:val="single"/>
         </w:rPr>
       </w:pPr>
@@ -235,8 +218,8 @@
         <w:rPr>
           <w:rFonts w:ascii="Verdana" w:cs="Verdana" w:eastAsia="Verdana" w:hAnsi="Verdana"/>
           <w:b w:val="1"/>
-          <w:sz w:val="22"/>
-          <w:szCs w:val="22"/>
+          <w:sz w:val="26"/>
+          <w:szCs w:val="26"/>
           <w:u w:val="single"/>
           <w:rtl w:val="0"/>
         </w:rPr>
@@ -443,8 +426,8 @@
         <w:rPr>
           <w:rFonts w:ascii="Verdana" w:cs="Verdana" w:eastAsia="Verdana" w:hAnsi="Verdana"/>
           <w:b w:val="1"/>
-          <w:sz w:val="22"/>
-          <w:szCs w:val="22"/>
+          <w:sz w:val="26"/>
+          <w:szCs w:val="26"/>
           <w:u w:val="single"/>
           <w:rtl w:val="0"/>
         </w:rPr>
@@ -473,12 +456,20 @@
       </w:r>
       <w:r>
         <w:rPr>
-          <w:rFonts w:ascii="Verdana" w:cs="Verdana" w:eastAsia="Verdana" w:hAnsi="Verdana"/>
+          <w:rFonts w:ascii="Merriweather Light" w:cs="Merriweather Light" w:eastAsia="Merriweather Light" w:hAnsi="Merriweather Light"/>
           <w:sz w:val="22"/>
           <w:szCs w:val="22"/>
           <w:rtl w:val="0"/>
         </w:rPr>
         <w:t xml:space="preserve">A la llegada se recibe con una tradicional comida chilota.</w:t>
+      </w:r>
+      <w:r>
+        <w:rPr>
+          <w:rFonts w:ascii="Verdana" w:cs="Verdana" w:eastAsia="Verdana" w:hAnsi="Verdana"/>
+          <w:sz w:val="22"/>
+          <w:szCs w:val="22"/>
+          <w:rtl w:val="0"/>
+        </w:rPr>
         <w:br w:type="textWrapping"/>
         <w:br w:type="textWrapping"/>
       </w:r>
@@ -504,19 +495,27 @@
         <w:spacing w:line="360" w:lineRule="auto"/>
         <w:jc w:val="center"/>
         <w:rPr>
-          <w:rFonts w:ascii="Verdana" w:cs="Verdana" w:eastAsia="Verdana" w:hAnsi="Verdana"/>
-          <w:sz w:val="22"/>
-          <w:szCs w:val="22"/>
-        </w:rPr>
-      </w:pPr>
-      <w:r>
-        <w:rPr>
-          <w:rFonts w:ascii="Verdana" w:cs="Verdana" w:eastAsia="Verdana" w:hAnsi="Verdana"/>
-          <w:sz w:val="22"/>
-          <w:szCs w:val="22"/>
-          <w:rtl w:val="0"/>
-        </w:rPr>
-        <w:t xml:space="preserve">Conozcamos Quemchi: Visitas a Iglesia Patrimonial de Colo, Cascada de Tocoihue, Islote Aucar y pueblo de Quemchi.</w:t>
+          <w:rFonts w:ascii="Merriweather Light" w:cs="Merriweather Light" w:eastAsia="Merriweather Light" w:hAnsi="Merriweather Light"/>
+          <w:sz w:val="22"/>
+          <w:szCs w:val="22"/>
+        </w:rPr>
+      </w:pPr>
+      <w:r>
+        <w:rPr>
+          <w:rFonts w:ascii="Merriweather Light" w:cs="Merriweather Light" w:eastAsia="Merriweather Light" w:hAnsi="Merriweather Light"/>
+          <w:sz w:val="22"/>
+          <w:szCs w:val="22"/>
+          <w:rtl w:val="0"/>
+        </w:rPr>
+        <w:t xml:space="preserve">Conozcamos Quemchi: Visitas a la Iglesia Patrimonial de Colo, Cascada de Tocoihue, Islote Aucar y pueblo de Quemchi.</w:t>
+      </w:r>
+      <w:r>
+        <w:rPr>
+          <w:rFonts w:ascii="Verdana" w:cs="Verdana" w:eastAsia="Verdana" w:hAnsi="Verdana"/>
+          <w:sz w:val="22"/>
+          <w:szCs w:val="22"/>
+          <w:rtl w:val="0"/>
+        </w:rPr>
         <w:br w:type="textWrapping"/>
         <w:br w:type="textWrapping"/>
       </w:r>
@@ -538,6 +537,14 @@
           <w:rtl w:val="0"/>
         </w:rPr>
         <w:br w:type="textWrapping"/>
+      </w:r>
+      <w:r>
+        <w:rPr>
+          <w:rFonts w:ascii="Merriweather Light" w:cs="Merriweather Light" w:eastAsia="Merriweather Light" w:hAnsi="Merriweather Light"/>
+          <w:sz w:val="22"/>
+          <w:szCs w:val="22"/>
+          <w:rtl w:val="0"/>
+        </w:rPr>
         <w:t xml:space="preserve">Libre. Descanso /Sugerencias:</w:t>
         <w:br w:type="textWrapping"/>
         <w:t xml:space="preserve">Caminatas por la Playa y/o alrededores.</w:t>
@@ -551,20 +558,42 @@
       <w:pPr>
         <w:shd w:fill="ffffff" w:val="clear"/>
         <w:spacing w:line="360" w:lineRule="auto"/>
-        <w:rPr>
-          <w:rFonts w:ascii="Verdana" w:cs="Verdana" w:eastAsia="Verdana" w:hAnsi="Verdana"/>
-          <w:sz w:val="22"/>
-          <w:szCs w:val="22"/>
-        </w:rPr>
-      </w:pPr>
-      <w:r>
-        <w:rPr>
-          <w:rFonts w:ascii="Verdana" w:cs="Verdana" w:eastAsia="Verdana" w:hAnsi="Verdana"/>
-          <w:sz w:val="22"/>
-          <w:szCs w:val="22"/>
-          <w:rtl w:val="0"/>
-        </w:rPr>
-        <w:t xml:space="preserve">Disponibilidad de 2 kayaks, con elementos de seguridad.</w:t>
+        <w:jc w:val="center"/>
+        <w:rPr>
+          <w:rFonts w:ascii="Merriweather Light" w:cs="Merriweather Light" w:eastAsia="Merriweather Light" w:hAnsi="Merriweather Light"/>
+          <w:sz w:val="22"/>
+          <w:szCs w:val="22"/>
+        </w:rPr>
+      </w:pPr>
+      <w:r>
+        <w:rPr>
+          <w:rFonts w:ascii="Merriweather Light" w:cs="Merriweather Light" w:eastAsia="Merriweather Light" w:hAnsi="Merriweather Light"/>
+          <w:sz w:val="22"/>
+          <w:szCs w:val="22"/>
+          <w:rtl w:val="0"/>
+        </w:rPr>
+        <w:t xml:space="preserve">Uso de Kayaks</w:t>
+      </w:r>
+    </w:p>
+    <w:p>
+      <w:pPr>
+        <w:shd w:fill="ffffff" w:val="clear"/>
+        <w:spacing w:line="360" w:lineRule="auto"/>
+        <w:jc w:val="center"/>
+        <w:rPr>
+          <w:rFonts w:ascii="Merriweather Light" w:cs="Merriweather Light" w:eastAsia="Merriweather Light" w:hAnsi="Merriweather Light"/>
+          <w:sz w:val="14"/>
+          <w:szCs w:val="14"/>
+        </w:rPr>
+      </w:pPr>
+      <w:r>
+        <w:rPr>
+          <w:rFonts w:ascii="Merriweather Light" w:cs="Merriweather Light" w:eastAsia="Merriweather Light" w:hAnsi="Merriweather Light"/>
+          <w:sz w:val="14"/>
+          <w:szCs w:val="14"/>
+          <w:rtl w:val="0"/>
+        </w:rPr>
+        <w:t xml:space="preserve">(Disponibilidad de 2 kayaks, con elementos de seguridad.)</w:t>
       </w:r>
     </w:p>
     <w:p>
@@ -605,29 +634,46 @@
         <w:spacing w:line="360" w:lineRule="auto"/>
         <w:jc w:val="center"/>
         <w:rPr>
-          <w:rFonts w:ascii="Verdana" w:cs="Verdana" w:eastAsia="Verdana" w:hAnsi="Verdana"/>
-          <w:sz w:val="22"/>
-          <w:szCs w:val="22"/>
-        </w:rPr>
-      </w:pPr>
-      <w:r>
-        <w:rPr>
-          <w:rFonts w:ascii="Verdana" w:cs="Verdana" w:eastAsia="Verdana" w:hAnsi="Verdana"/>
-          <w:sz w:val="22"/>
-          <w:szCs w:val="22"/>
-          <w:rtl w:val="0"/>
-        </w:rPr>
-        <w:t xml:space="preserve">A navegar con destino a </w:t>
-      </w:r>
-      <w:r>
-        <w:rPr>
-          <w:rtl w:val="0"/>
-        </w:rPr>
-        <w:t xml:space="preserve">Islas </w:t>
-      </w:r>
-      <w:r>
-        <w:rPr>
-          <w:rFonts w:ascii="Verdana" w:cs="Verdana" w:eastAsia="Verdana" w:hAnsi="Verdana"/>
+          <w:rFonts w:ascii="Merriweather Light" w:cs="Merriweather Light" w:eastAsia="Merriweather Light" w:hAnsi="Merriweather Light"/>
+          <w:sz w:val="22"/>
+          <w:szCs w:val="22"/>
+        </w:rPr>
+      </w:pPr>
+      <w:r>
+        <w:rPr>
+          <w:rFonts w:ascii="Merriweather Light" w:cs="Merriweather Light" w:eastAsia="Merriweather Light" w:hAnsi="Merriweather Light"/>
+          <w:sz w:val="22"/>
+          <w:szCs w:val="22"/>
+          <w:rtl w:val="0"/>
+        </w:rPr>
+        <w:t xml:space="preserve">A navegar con destino a</w:t>
+      </w:r>
+      <w:r>
+        <w:rPr>
+          <w:rFonts w:ascii="Merriweather Light" w:cs="Merriweather Light" w:eastAsia="Merriweather Light" w:hAnsi="Merriweather Light"/>
+          <w:rtl w:val="0"/>
+        </w:rPr>
+        <w:t xml:space="preserve"> </w:t>
+      </w:r>
+      <w:r>
+        <w:rPr>
+          <w:rFonts w:ascii="Merriweather Light" w:cs="Merriweather Light" w:eastAsia="Merriweather Light" w:hAnsi="Merriweather Light"/>
+          <w:sz w:val="22"/>
+          <w:szCs w:val="22"/>
+          <w:rtl w:val="0"/>
+        </w:rPr>
+        <w:t xml:space="preserve">Islas</w:t>
+      </w:r>
+      <w:r>
+        <w:rPr>
+          <w:rFonts w:ascii="Merriweather Light" w:cs="Merriweather Light" w:eastAsia="Merriweather Light" w:hAnsi="Merriweather Light"/>
+          <w:rtl w:val="0"/>
+        </w:rPr>
+        <w:t xml:space="preserve"> </w:t>
+      </w:r>
+      <w:r>
+        <w:rPr>
+          <w:rFonts w:ascii="Merriweather Light" w:cs="Merriweather Light" w:eastAsia="Merriweather Light" w:hAnsi="Merriweather Light"/>
           <w:sz w:val="22"/>
           <w:szCs w:val="22"/>
           <w:rtl w:val="0"/>
@@ -648,12 +694,20 @@
       </w:pPr>
       <w:r>
         <w:rPr>
-          <w:rFonts w:ascii="Verdana" w:cs="Verdana" w:eastAsia="Verdana" w:hAnsi="Verdana"/>
-          <w:sz w:val="22"/>
-          <w:szCs w:val="22"/>
-          <w:rtl w:val="0"/>
-        </w:rPr>
-        <w:t xml:space="preserve">Dependiendo condiciones climáticas, podría adelantarse o posponer esta actividad.</w:t>
+          <w:rFonts w:ascii="Merriweather Light" w:cs="Merriweather Light" w:eastAsia="Merriweather Light" w:hAnsi="Merriweather Light"/>
+          <w:sz w:val="22"/>
+          <w:szCs w:val="22"/>
+          <w:rtl w:val="0"/>
+        </w:rPr>
+        <w:t xml:space="preserve">Dependiendo de las condiciones climáticas, podría adelantarse o posponer esta actividad.</w:t>
+      </w:r>
+      <w:r>
+        <w:rPr>
+          <w:rFonts w:ascii="Verdana" w:cs="Verdana" w:eastAsia="Verdana" w:hAnsi="Verdana"/>
+          <w:sz w:val="22"/>
+          <w:szCs w:val="22"/>
+          <w:rtl w:val="0"/>
+        </w:rPr>
         <w:br w:type="textWrapping"/>
         <w:br w:type="textWrapping"/>
       </w:r>
@@ -683,14 +737,14 @@
         <w:spacing w:line="360" w:lineRule="auto"/>
         <w:jc w:val="center"/>
         <w:rPr>
-          <w:rFonts w:ascii="Verdana" w:cs="Verdana" w:eastAsia="Verdana" w:hAnsi="Verdana"/>
-          <w:sz w:val="22"/>
-          <w:szCs w:val="22"/>
-        </w:rPr>
-      </w:pPr>
-      <w:r>
-        <w:rPr>
-          <w:rFonts w:ascii="Verdana" w:cs="Verdana" w:eastAsia="Verdana" w:hAnsi="Verdana"/>
+          <w:rFonts w:ascii="Merriweather Light" w:cs="Merriweather Light" w:eastAsia="Merriweather Light" w:hAnsi="Merriweather Light"/>
+          <w:sz w:val="22"/>
+          <w:szCs w:val="22"/>
+        </w:rPr>
+      </w:pPr>
+      <w:r>
+        <w:rPr>
+          <w:rFonts w:ascii="Merriweather Light" w:cs="Merriweather Light" w:eastAsia="Merriweather Light" w:hAnsi="Merriweather Light"/>
           <w:sz w:val="22"/>
           <w:szCs w:val="22"/>
           <w:rtl w:val="0"/>
@@ -704,14 +758,14 @@
         <w:spacing w:line="360" w:lineRule="auto"/>
         <w:jc w:val="center"/>
         <w:rPr>
-          <w:rFonts w:ascii="Verdana" w:cs="Verdana" w:eastAsia="Verdana" w:hAnsi="Verdana"/>
-          <w:sz w:val="22"/>
-          <w:szCs w:val="22"/>
-        </w:rPr>
-      </w:pPr>
-      <w:r>
-        <w:rPr>
-          <w:rFonts w:ascii="Verdana" w:cs="Verdana" w:eastAsia="Verdana" w:hAnsi="Verdana"/>
+          <w:rFonts w:ascii="Merriweather Light" w:cs="Merriweather Light" w:eastAsia="Merriweather Light" w:hAnsi="Merriweather Light"/>
+          <w:sz w:val="22"/>
+          <w:szCs w:val="22"/>
+        </w:rPr>
+      </w:pPr>
+      <w:r>
+        <w:rPr>
+          <w:rFonts w:ascii="Merriweather Light" w:cs="Merriweather Light" w:eastAsia="Merriweather Light" w:hAnsi="Merriweather Light"/>
           <w:sz w:val="22"/>
           <w:szCs w:val="22"/>
           <w:rtl w:val="0"/>
@@ -720,7 +774,7 @@
       </w:r>
       <w:r>
         <w:rPr>
-          <w:rFonts w:ascii="Verdana" w:cs="Verdana" w:eastAsia="Verdana" w:hAnsi="Verdana"/>
+          <w:rFonts w:ascii="Merriweather Light" w:cs="Merriweather Light" w:eastAsia="Merriweather Light" w:hAnsi="Merriweather Light"/>
           <w:color w:val="ee0000"/>
           <w:sz w:val="22"/>
           <w:szCs w:val="22"/>
@@ -730,7 +784,7 @@
       </w:r>
       <w:r>
         <w:rPr>
-          <w:rFonts w:ascii="Verdana" w:cs="Verdana" w:eastAsia="Verdana" w:hAnsi="Verdana"/>
+          <w:rFonts w:ascii="Merriweather Light" w:cs="Merriweather Light" w:eastAsia="Merriweather Light" w:hAnsi="Merriweather Light"/>
           <w:sz w:val="22"/>
           <w:szCs w:val="22"/>
           <w:rtl w:val="0"/>
@@ -744,7 +798,7 @@
         <w:spacing w:line="360" w:lineRule="auto"/>
         <w:jc w:val="center"/>
         <w:rPr>
-          <w:rFonts w:ascii="Verdana" w:cs="Verdana" w:eastAsia="Verdana" w:hAnsi="Verdana"/>
+          <w:rFonts w:ascii="Merriweather Light" w:cs="Merriweather Light" w:eastAsia="Merriweather Light" w:hAnsi="Merriweather Light"/>
           <w:strike w:val="1"/>
           <w:sz w:val="22"/>
           <w:szCs w:val="22"/>
@@ -752,7 +806,7 @@
       </w:pPr>
       <w:r>
         <w:rPr>
-          <w:rFonts w:ascii="Verdana" w:cs="Verdana" w:eastAsia="Verdana" w:hAnsi="Verdana"/>
+          <w:rFonts w:ascii="Merriweather Light" w:cs="Merriweather Light" w:eastAsia="Merriweather Light" w:hAnsi="Merriweather Light"/>
           <w:sz w:val="22"/>
           <w:szCs w:val="22"/>
           <w:rtl w:val="0"/>
@@ -771,20 +825,21 @@
         <w:spacing w:line="360" w:lineRule="auto"/>
         <w:jc w:val="center"/>
         <w:rPr>
-          <w:rFonts w:ascii="Verdana" w:cs="Verdana" w:eastAsia="Verdana" w:hAnsi="Verdana"/>
-          <w:sz w:val="22"/>
-          <w:szCs w:val="22"/>
-        </w:rPr>
-      </w:pPr>
-      <w:r>
-        <w:rPr>
+          <w:rFonts w:ascii="Merriweather Light" w:cs="Merriweather Light" w:eastAsia="Merriweather Light" w:hAnsi="Merriweather Light"/>
+          <w:sz w:val="22"/>
+          <w:szCs w:val="22"/>
+        </w:rPr>
+      </w:pPr>
+      <w:r>
+        <w:rPr>
+          <w:rFonts w:ascii="Merriweather Light" w:cs="Merriweather Light" w:eastAsia="Merriweather Light" w:hAnsi="Merriweather Light"/>
           <w:rtl w:val="0"/>
         </w:rPr>
         <w:t xml:space="preserve">Al atardecer disfrutar </w:t>
       </w:r>
       <w:r>
         <w:rPr>
-          <w:rFonts w:ascii="Verdana" w:cs="Verdana" w:eastAsia="Verdana" w:hAnsi="Verdana"/>
+          <w:rFonts w:ascii="Merriweather Light" w:cs="Merriweather Light" w:eastAsia="Merriweather Light" w:hAnsi="Merriweather Light"/>
           <w:sz w:val="22"/>
           <w:szCs w:val="22"/>
           <w:rtl w:val="0"/>
@@ -830,14 +885,14 @@
         <w:spacing w:line="360" w:lineRule="auto"/>
         <w:jc w:val="center"/>
         <w:rPr>
-          <w:rFonts w:ascii="Verdana" w:cs="Verdana" w:eastAsia="Verdana" w:hAnsi="Verdana"/>
-          <w:sz w:val="22"/>
-          <w:szCs w:val="22"/>
-        </w:rPr>
-      </w:pPr>
-      <w:r>
-        <w:rPr>
-          <w:rFonts w:ascii="Verdana" w:cs="Verdana" w:eastAsia="Verdana" w:hAnsi="Verdana"/>
+          <w:rFonts w:ascii="Merriweather Light" w:cs="Merriweather Light" w:eastAsia="Merriweather Light" w:hAnsi="Merriweather Light"/>
+          <w:sz w:val="22"/>
+          <w:szCs w:val="22"/>
+        </w:rPr>
+      </w:pPr>
+      <w:r>
+        <w:rPr>
+          <w:rFonts w:ascii="Merriweather Light" w:cs="Merriweather Light" w:eastAsia="Merriweather Light" w:hAnsi="Merriweather Light"/>
           <w:sz w:val="22"/>
           <w:szCs w:val="22"/>
           <w:rtl w:val="0"/>
@@ -851,14 +906,14 @@
         <w:spacing w:line="360" w:lineRule="auto"/>
         <w:jc w:val="center"/>
         <w:rPr>
-          <w:rFonts w:ascii="Verdana" w:cs="Verdana" w:eastAsia="Verdana" w:hAnsi="Verdana"/>
-          <w:sz w:val="22"/>
-          <w:szCs w:val="22"/>
-        </w:rPr>
-      </w:pPr>
-      <w:r>
-        <w:rPr>
-          <w:rFonts w:ascii="Verdana" w:cs="Verdana" w:eastAsia="Verdana" w:hAnsi="Verdana"/>
+          <w:rFonts w:ascii="Merriweather Light" w:cs="Merriweather Light" w:eastAsia="Merriweather Light" w:hAnsi="Merriweather Light"/>
+          <w:sz w:val="22"/>
+          <w:szCs w:val="22"/>
+        </w:rPr>
+      </w:pPr>
+      <w:r>
+        <w:rPr>
+          <w:rFonts w:ascii="Merriweather Light" w:cs="Merriweather Light" w:eastAsia="Merriweather Light" w:hAnsi="Merriweather Light"/>
           <w:sz w:val="22"/>
           <w:szCs w:val="22"/>
           <w:rtl w:val="0"/>
@@ -880,6 +935,86 @@
       </w:pPr>
       <w:r>
         <w:rPr>
+          <w:rtl w:val="0"/>
+        </w:rPr>
+      </w:r>
+    </w:p>
+    <w:p>
+      <w:pPr>
+        <w:shd w:fill="ffffff" w:val="clear"/>
+        <w:spacing w:line="360" w:lineRule="auto"/>
+        <w:jc w:val="center"/>
+        <w:rPr>
+          <w:rFonts w:ascii="Verdana" w:cs="Verdana" w:eastAsia="Verdana" w:hAnsi="Verdana"/>
+          <w:b w:val="1"/>
+          <w:sz w:val="22"/>
+          <w:szCs w:val="22"/>
+        </w:rPr>
+      </w:pPr>
+      <w:r>
+        <w:rPr>
+          <w:rFonts w:ascii="Verdana" w:cs="Verdana" w:eastAsia="Verdana" w:hAnsi="Verdana"/>
+          <w:b w:val="1"/>
+          <w:sz w:val="22"/>
+          <w:szCs w:val="22"/>
+          <w:rtl w:val="0"/>
+        </w:rPr>
+        <w:t xml:space="preserve">Séptimo día:</w:t>
+      </w:r>
+    </w:p>
+    <w:p>
+      <w:pPr>
+        <w:shd w:fill="ffffff" w:val="clear"/>
+        <w:spacing w:line="360" w:lineRule="auto"/>
+        <w:jc w:val="center"/>
+        <w:rPr>
+          <w:rFonts w:ascii="Merriweather Light" w:cs="Merriweather Light" w:eastAsia="Merriweather Light" w:hAnsi="Merriweather Light"/>
+          <w:sz w:val="22"/>
+          <w:szCs w:val="22"/>
+        </w:rPr>
+      </w:pPr>
+      <w:r>
+        <w:rPr>
+          <w:rFonts w:ascii="Merriweather Light" w:cs="Merriweather Light" w:eastAsia="Merriweather Light" w:hAnsi="Merriweather Light"/>
+          <w:sz w:val="22"/>
+          <w:szCs w:val="22"/>
+          <w:rtl w:val="0"/>
+        </w:rPr>
+        <w:t xml:space="preserve">Traslado a aeropuerto Mocopulli o terminal de buses Ancud.</w:t>
+      </w:r>
+    </w:p>
+    <w:p>
+      <w:pPr>
+        <w:shd w:fill="ffffff" w:val="clear"/>
+        <w:spacing w:line="360" w:lineRule="auto"/>
+        <w:jc w:val="center"/>
+        <w:rPr>
+          <w:rFonts w:ascii="Merriweather Light" w:cs="Merriweather Light" w:eastAsia="Merriweather Light" w:hAnsi="Merriweather Light"/>
+          <w:sz w:val="22"/>
+          <w:szCs w:val="22"/>
+        </w:rPr>
+      </w:pPr>
+      <w:r>
+        <w:rPr>
+          <w:rtl w:val="0"/>
+        </w:rPr>
+      </w:r>
+    </w:p>
+    <w:p>
+      <w:pPr>
+        <w:shd w:fill="ffffff" w:val="clear"/>
+        <w:spacing w:line="360" w:lineRule="auto"/>
+        <w:jc w:val="center"/>
+        <w:rPr>
+          <w:rFonts w:ascii="Verdana" w:cs="Verdana" w:eastAsia="Verdana" w:hAnsi="Verdana"/>
+          <w:b w:val="1"/>
+          <w:sz w:val="26"/>
+          <w:szCs w:val="26"/>
+          <w:u w:val="single"/>
+        </w:rPr>
+      </w:pPr>
+      <w:r>
+        <w:rPr>
           <w:rFonts w:ascii="Verdana" w:cs="Verdana" w:eastAsia="Verdana" w:hAnsi="Verdana"/>
           <w:sz w:val="22"/>
           <w:szCs w:val="22"/>
@@ -889,71 +1024,34 @@
       </w:r>
       <w:r>
         <w:rPr>
-          <w:rtl w:val="0"/>
-        </w:rPr>
-      </w:r>
-    </w:p>
-    <w:p>
-      <w:pPr>
-        <w:shd w:fill="ffffff" w:val="clear"/>
-        <w:spacing w:line="360" w:lineRule="auto"/>
-        <w:jc w:val="center"/>
-        <w:rPr>
-          <w:rFonts w:ascii="Verdana" w:cs="Verdana" w:eastAsia="Verdana" w:hAnsi="Verdana"/>
-          <w:b w:val="1"/>
-          <w:sz w:val="22"/>
-          <w:szCs w:val="22"/>
-        </w:rPr>
-      </w:pPr>
-      <w:r>
-        <w:rPr>
-          <w:rFonts w:ascii="Verdana" w:cs="Verdana" w:eastAsia="Verdana" w:hAnsi="Verdana"/>
-          <w:b w:val="1"/>
-          <w:sz w:val="22"/>
-          <w:szCs w:val="22"/>
-          <w:rtl w:val="0"/>
-        </w:rPr>
-        <w:t xml:space="preserve">Séptimo día:</w:t>
-      </w:r>
-    </w:p>
-    <w:p>
-      <w:pPr>
-        <w:shd w:fill="ffffff" w:val="clear"/>
-        <w:spacing w:line="360" w:lineRule="auto"/>
-        <w:jc w:val="center"/>
-        <w:rPr>
-          <w:rFonts w:ascii="Verdana" w:cs="Verdana" w:eastAsia="Verdana" w:hAnsi="Verdana"/>
-          <w:sz w:val="22"/>
-          <w:szCs w:val="22"/>
-        </w:rPr>
-      </w:pPr>
-      <w:r>
-        <w:rPr>
-          <w:rFonts w:ascii="Verdana" w:cs="Verdana" w:eastAsia="Verdana" w:hAnsi="Verdana"/>
-          <w:sz w:val="22"/>
-          <w:szCs w:val="22"/>
-          <w:rtl w:val="0"/>
-        </w:rPr>
-        <w:t xml:space="preserve">Traslado a aeropuerto Mocopulli o terminal de buses Ancud.</w:t>
-      </w:r>
-    </w:p>
-    <w:p>
-      <w:pPr>
-        <w:shd w:fill="ffffff" w:val="clear"/>
-        <w:spacing w:line="360" w:lineRule="auto"/>
-        <w:rPr>
-          <w:rFonts w:ascii="Verdana" w:cs="Verdana" w:eastAsia="Verdana" w:hAnsi="Verdana"/>
-          <w:b w:val="1"/>
-          <w:sz w:val="22"/>
-          <w:szCs w:val="22"/>
+          <w:rFonts w:ascii="Verdana" w:cs="Verdana" w:eastAsia="Verdana" w:hAnsi="Verdana"/>
+          <w:b w:val="1"/>
+          <w:sz w:val="26"/>
+          <w:szCs w:val="26"/>
           <w:u w:val="single"/>
-        </w:rPr>
-      </w:pPr>
-      <w:r>
-        <w:rPr>
-          <w:rFonts w:ascii="Verdana" w:cs="Verdana" w:eastAsia="Verdana" w:hAnsi="Verdana"/>
-          <w:sz w:val="22"/>
-          <w:szCs w:val="22"/>
+          <w:rtl w:val="0"/>
+        </w:rPr>
+        <w:t xml:space="preserve">RECOMENDACIONES:</w:t>
+      </w:r>
+    </w:p>
+    <w:p>
+      <w:pPr>
+        <w:shd w:fill="ffffff" w:val="clear"/>
+        <w:spacing w:line="360" w:lineRule="auto"/>
+        <w:jc w:val="left"/>
+        <w:rPr>
+          <w:rFonts w:ascii="Verdana" w:cs="Verdana" w:eastAsia="Verdana" w:hAnsi="Verdana"/>
+          <w:sz w:val="22"/>
+          <w:szCs w:val="22"/>
+        </w:rPr>
+      </w:pPr>
+      <w:r>
+        <w:rPr>
+          <w:rFonts w:ascii="Verdana" w:cs="Verdana" w:eastAsia="Verdana" w:hAnsi="Verdana"/>
+          <w:b w:val="1"/>
+          <w:sz w:val="22"/>
+          <w:szCs w:val="22"/>
+          <w:u w:val="single"/>
           <w:rtl w:val="0"/>
         </w:rPr>
         <w:br w:type="textWrapping"/>
@@ -961,39 +1059,6 @@
       <w:r>
         <w:rPr>
           <w:rFonts w:ascii="Verdana" w:cs="Verdana" w:eastAsia="Verdana" w:hAnsi="Verdana"/>
-          <w:b w:val="1"/>
-          <w:sz w:val="22"/>
-          <w:szCs w:val="22"/>
-          <w:u w:val="single"/>
-          <w:rtl w:val="0"/>
-        </w:rPr>
-        <w:t xml:space="preserve">RECOMENDACIONES:</w:t>
-      </w:r>
-    </w:p>
-    <w:p>
-      <w:pPr>
-        <w:shd w:fill="ffffff" w:val="clear"/>
-        <w:spacing w:line="360" w:lineRule="auto"/>
-        <w:rPr>
-          <w:rFonts w:ascii="Verdana" w:cs="Verdana" w:eastAsia="Verdana" w:hAnsi="Verdana"/>
-          <w:sz w:val="22"/>
-          <w:szCs w:val="22"/>
-        </w:rPr>
-      </w:pPr>
-      <w:r>
-        <w:rPr>
-          <w:rFonts w:ascii="Verdana" w:cs="Verdana" w:eastAsia="Verdana" w:hAnsi="Verdana"/>
-          <w:b w:val="1"/>
-          <w:sz w:val="22"/>
-          <w:szCs w:val="22"/>
-          <w:u w:val="single"/>
-          <w:rtl w:val="0"/>
-        </w:rPr>
-        <w:br w:type="textWrapping"/>
-      </w:r>
-      <w:r>
-        <w:rPr>
-          <w:rFonts w:ascii="Verdana" w:cs="Verdana" w:eastAsia="Verdana" w:hAnsi="Verdana"/>
           <w:sz w:val="22"/>
           <w:szCs w:val="22"/>
           <w:rtl w:val="0"/>
@@ -1005,6 +1070,7 @@
       <w:pPr>
         <w:shd w:fill="ffffff" w:val="clear"/>
         <w:spacing w:line="360" w:lineRule="auto"/>
+        <w:jc w:val="left"/>
         <w:rPr>
           <w:rFonts w:ascii="Verdana" w:cs="Verdana" w:eastAsia="Verdana" w:hAnsi="Verdana"/>
           <w:sz w:val="22"/>
@@ -1048,6 +1114,7 @@
       <w:pPr>
         <w:shd w:fill="ffffff" w:val="clear"/>
         <w:spacing w:line="360" w:lineRule="auto"/>
+        <w:jc w:val="left"/>
         <w:rPr>
           <w:rFonts w:ascii="Verdana" w:cs="Verdana" w:eastAsia="Verdana" w:hAnsi="Verdana"/>
           <w:sz w:val="22"/>
@@ -1100,11 +1167,12 @@
       <w:pPr>
         <w:shd w:fill="ffffff" w:val="clear"/>
         <w:spacing w:line="360" w:lineRule="auto"/>
-        <w:rPr>
-          <w:rFonts w:ascii="Verdana" w:cs="Verdana" w:eastAsia="Verdana" w:hAnsi="Verdana"/>
-          <w:b w:val="1"/>
-          <w:sz w:val="22"/>
-          <w:szCs w:val="22"/>
+        <w:jc w:val="center"/>
+        <w:rPr>
+          <w:rFonts w:ascii="Verdana" w:cs="Verdana" w:eastAsia="Verdana" w:hAnsi="Verdana"/>
+          <w:b w:val="1"/>
+          <w:sz w:val="26"/>
+          <w:szCs w:val="26"/>
           <w:u w:val="single"/>
         </w:rPr>
       </w:pPr>
@@ -1112,8 +1180,8 @@
         <w:rPr>
           <w:rFonts w:ascii="Verdana" w:cs="Verdana" w:eastAsia="Verdana" w:hAnsi="Verdana"/>
           <w:b w:val="1"/>
-          <w:sz w:val="22"/>
-          <w:szCs w:val="22"/>
+          <w:sz w:val="26"/>
+          <w:szCs w:val="26"/>
           <w:u w:val="single"/>
           <w:rtl w:val="0"/>
         </w:rPr>
@@ -1175,139 +1243,220 @@
           <w:szCs w:val="22"/>
           <w:rtl w:val="0"/>
         </w:rPr>
-        <w:t xml:space="preserve">Si está considerando visitarnos, le sugerimos hacer reserva aérea con anticipación, pues las rebajas son muy significativas.</w:t>
-      </w:r>
-    </w:p>
-    <w:p>
-      <w:pPr>
-        <w:shd w:fill="ffffff" w:val="clear"/>
-        <w:spacing w:line="360" w:lineRule="auto"/>
-        <w:rPr>
-          <w:rFonts w:ascii="Verdana" w:cs="Verdana" w:eastAsia="Verdana" w:hAnsi="Verdana"/>
-          <w:sz w:val="22"/>
-          <w:szCs w:val="22"/>
-        </w:rPr>
-      </w:pPr>
-      <w:r>
-        <w:rPr>
-          <w:rFonts w:ascii="Verdana" w:cs="Verdana" w:eastAsia="Verdana" w:hAnsi="Verdana"/>
-          <w:sz w:val="22"/>
-          <w:szCs w:val="22"/>
-          <w:rtl w:val="0"/>
-        </w:rPr>
-        <w:t xml:space="preserve">Valor por noche por persona $ 80.000.- Costo total programa 7 días – 6 noches: $ 480.000 P/P. </w:t>
-      </w:r>
-    </w:p>
-    <w:p>
-      <w:pPr>
-        <w:shd w:fill="ffffff" w:val="clear"/>
-        <w:spacing w:line="360" w:lineRule="auto"/>
-        <w:rPr>
-          <w:rFonts w:ascii="Verdana" w:cs="Verdana" w:eastAsia="Verdana" w:hAnsi="Verdana"/>
-          <w:sz w:val="22"/>
-          <w:szCs w:val="22"/>
-        </w:rPr>
-      </w:pPr>
-      <w:r>
-        <w:rPr>
-          <w:rFonts w:ascii="Verdana" w:cs="Verdana" w:eastAsia="Verdana" w:hAnsi="Verdana"/>
-          <w:sz w:val="22"/>
-          <w:szCs w:val="22"/>
-          <w:rtl w:val="0"/>
-        </w:rPr>
-        <w:t xml:space="preserve">Se debe realizar reserva pagando el 20% por persona, el saldo al ingreso.</w:t>
-      </w:r>
-    </w:p>
-    <w:p>
-      <w:pPr>
-        <w:shd w:fill="ffffff" w:val="clear"/>
-        <w:spacing w:line="360" w:lineRule="auto"/>
-        <w:rPr>
-          <w:rFonts w:ascii="Verdana" w:cs="Verdana" w:eastAsia="Verdana" w:hAnsi="Verdana"/>
-          <w:sz w:val="22"/>
-          <w:szCs w:val="22"/>
-        </w:rPr>
-      </w:pPr>
-      <w:r>
-        <w:rPr>
-          <w:rFonts w:ascii="Verdana" w:cs="Verdana" w:eastAsia="Verdana" w:hAnsi="Verdana"/>
-          <w:sz w:val="22"/>
-          <w:szCs w:val="22"/>
-          <w:rtl w:val="0"/>
-        </w:rPr>
-        <w:t xml:space="preserve">Reserva no reembolsable en caso de cancelación. </w:t>
-      </w:r>
-    </w:p>
-    <w:p>
-      <w:pPr>
-        <w:shd w:fill="ffffff" w:val="clear"/>
-        <w:spacing w:line="360" w:lineRule="auto"/>
-        <w:rPr>
-          <w:rFonts w:ascii="Verdana" w:cs="Verdana" w:eastAsia="Verdana" w:hAnsi="Verdana"/>
-          <w:sz w:val="22"/>
-          <w:szCs w:val="22"/>
-        </w:rPr>
-      </w:pPr>
-      <w:r>
-        <w:rPr>
-          <w:rtl w:val="0"/>
-        </w:rPr>
-      </w:r>
-    </w:p>
-    <w:p>
-      <w:pPr>
-        <w:shd w:fill="ffffff" w:val="clear"/>
-        <w:spacing w:line="360" w:lineRule="auto"/>
-        <w:rPr>
-          <w:rFonts w:ascii="Verdana" w:cs="Verdana" w:eastAsia="Verdana" w:hAnsi="Verdana"/>
-          <w:sz w:val="22"/>
-          <w:szCs w:val="22"/>
-        </w:rPr>
-      </w:pPr>
-      <w:r>
-        <w:rPr>
-          <w:rFonts w:ascii="Verdana" w:cs="Verdana" w:eastAsia="Verdana" w:hAnsi="Verdana"/>
-          <w:sz w:val="22"/>
-          <w:szCs w:val="22"/>
-          <w:rtl w:val="0"/>
-        </w:rPr>
-        <w:t xml:space="preserve">atte</w:t>
-      </w:r>
-    </w:p>
-    <w:p>
-      <w:pPr>
-        <w:shd w:fill="ffffff" w:val="clear"/>
-        <w:spacing w:line="360" w:lineRule="auto"/>
-        <w:rPr>
-          <w:rFonts w:ascii="Verdana" w:cs="Verdana" w:eastAsia="Verdana" w:hAnsi="Verdana"/>
-          <w:sz w:val="22"/>
-          <w:szCs w:val="22"/>
-        </w:rPr>
-      </w:pPr>
-      <w:r>
-        <w:rPr>
-          <w:rtl w:val="0"/>
-        </w:rPr>
-      </w:r>
-    </w:p>
-    <w:p>
-      <w:pPr>
-        <w:shd w:fill="ffffff" w:val="clear"/>
-        <w:spacing w:line="360" w:lineRule="auto"/>
-        <w:rPr>
-          <w:rFonts w:ascii="Verdana" w:cs="Verdana" w:eastAsia="Verdana" w:hAnsi="Verdana"/>
-          <w:sz w:val="22"/>
-          <w:szCs w:val="22"/>
-        </w:rPr>
-      </w:pPr>
-      <w:r>
-        <w:rPr>
-          <w:rFonts w:ascii="Verdana" w:cs="Verdana" w:eastAsia="Verdana" w:hAnsi="Verdana"/>
-          <w:sz w:val="22"/>
-          <w:szCs w:val="22"/>
+        <w:t xml:space="preserve">Si está considerando visitarnos, le sugerimos hacer reserva aérea con anticipación.</w:t>
+      </w:r>
+    </w:p>
+    <w:p>
+      <w:pPr>
+        <w:shd w:fill="ffffff" w:val="clear"/>
+        <w:spacing w:line="360" w:lineRule="auto"/>
+        <w:rPr>
+          <w:rFonts w:ascii="Verdana" w:cs="Verdana" w:eastAsia="Verdana" w:hAnsi="Verdana"/>
+          <w:sz w:val="22"/>
+          <w:szCs w:val="22"/>
+        </w:rPr>
+      </w:pPr>
+      <w:r>
+        <w:rPr>
+          <w:rFonts w:ascii="Verdana" w:cs="Verdana" w:eastAsia="Verdana" w:hAnsi="Verdana"/>
+          <w:b w:val="1"/>
+          <w:sz w:val="22"/>
+          <w:szCs w:val="22"/>
+          <w:rtl w:val="0"/>
+        </w:rPr>
+        <w:t xml:space="preserve">Valor por noche por persona: </w:t>
+      </w:r>
+      <w:r>
+        <w:rPr>
+          <w:rFonts w:ascii="Verdana" w:cs="Verdana" w:eastAsia="Verdana" w:hAnsi="Verdana"/>
+          <w:sz w:val="22"/>
+          <w:szCs w:val="22"/>
+          <w:rtl w:val="0"/>
+        </w:rPr>
+        <w:t xml:space="preserve">$80.000</w:t>
+      </w:r>
+    </w:p>
+    <w:p>
+      <w:pPr>
+        <w:shd w:fill="ffffff" w:val="clear"/>
+        <w:spacing w:line="360" w:lineRule="auto"/>
+        <w:rPr>
+          <w:rFonts w:ascii="Verdana" w:cs="Verdana" w:eastAsia="Verdana" w:hAnsi="Verdana"/>
+          <w:sz w:val="22"/>
+          <w:szCs w:val="22"/>
+        </w:rPr>
+      </w:pPr>
+      <w:r>
+        <w:rPr>
+          <w:rFonts w:ascii="Verdana" w:cs="Verdana" w:eastAsia="Verdana" w:hAnsi="Verdana"/>
+          <w:b w:val="1"/>
+          <w:sz w:val="22"/>
+          <w:szCs w:val="22"/>
+          <w:rtl w:val="0"/>
+        </w:rPr>
+        <w:t xml:space="preserve">Costo total programa 7 días – 6 noches:</w:t>
+      </w:r>
+      <w:r>
+        <w:rPr>
+          <w:rFonts w:ascii="Verdana" w:cs="Verdana" w:eastAsia="Verdana" w:hAnsi="Verdana"/>
+          <w:sz w:val="22"/>
+          <w:szCs w:val="22"/>
+          <w:rtl w:val="0"/>
+        </w:rPr>
+        <w:t xml:space="preserve"> $480.000 P/P. </w:t>
+      </w:r>
+    </w:p>
+    <w:p>
+      <w:pPr>
+        <w:shd w:fill="ffffff" w:val="clear"/>
+        <w:spacing w:line="360" w:lineRule="auto"/>
+        <w:rPr>
+          <w:rFonts w:ascii="Verdana" w:cs="Verdana" w:eastAsia="Verdana" w:hAnsi="Verdana"/>
+          <w:sz w:val="22"/>
+          <w:szCs w:val="22"/>
+        </w:rPr>
+      </w:pPr>
+      <w:r>
+        <w:rPr>
+          <w:rtl w:val="0"/>
+        </w:rPr>
+      </w:r>
+    </w:p>
+    <w:p>
+      <w:pPr>
+        <w:shd w:fill="ffffff" w:val="clear"/>
+        <w:spacing w:line="360" w:lineRule="auto"/>
+        <w:jc w:val="center"/>
+        <w:rPr>
+          <w:rFonts w:ascii="Verdana" w:cs="Verdana" w:eastAsia="Verdana" w:hAnsi="Verdana"/>
+          <w:b w:val="1"/>
+          <w:sz w:val="22"/>
+          <w:szCs w:val="22"/>
+        </w:rPr>
+      </w:pPr>
+      <w:r>
+        <w:rPr>
+          <w:rFonts w:ascii="Verdana" w:cs="Verdana" w:eastAsia="Verdana" w:hAnsi="Verdana"/>
+          <w:b w:val="1"/>
+          <w:sz w:val="22"/>
+          <w:szCs w:val="22"/>
+          <w:rtl w:val="0"/>
+        </w:rPr>
+        <w:t xml:space="preserve">(Se debe realizar reserva pagando el 20% por persona, el saldo al ingreso.</w:t>
+      </w:r>
+    </w:p>
+    <w:p>
+      <w:pPr>
+        <w:shd w:fill="ffffff" w:val="clear"/>
+        <w:spacing w:line="360" w:lineRule="auto"/>
+        <w:jc w:val="center"/>
+        <w:rPr>
+          <w:rFonts w:ascii="Verdana" w:cs="Verdana" w:eastAsia="Verdana" w:hAnsi="Verdana"/>
+          <w:b w:val="1"/>
+          <w:sz w:val="22"/>
+          <w:szCs w:val="22"/>
+        </w:rPr>
+      </w:pPr>
+      <w:r>
+        <w:rPr>
+          <w:rFonts w:ascii="Verdana" w:cs="Verdana" w:eastAsia="Verdana" w:hAnsi="Verdana"/>
+          <w:b w:val="1"/>
+          <w:sz w:val="22"/>
+          <w:szCs w:val="22"/>
+          <w:rtl w:val="0"/>
+        </w:rPr>
+        <w:t xml:space="preserve">Reserva no reembolsable en caso de cancelación.)</w:t>
+      </w:r>
+    </w:p>
+    <w:p>
+      <w:pPr>
+        <w:shd w:fill="ffffff" w:val="clear"/>
+        <w:spacing w:line="360" w:lineRule="auto"/>
+        <w:rPr>
+          <w:rFonts w:ascii="Verdana" w:cs="Verdana" w:eastAsia="Verdana" w:hAnsi="Verdana"/>
+          <w:sz w:val="22"/>
+          <w:szCs w:val="22"/>
+        </w:rPr>
+      </w:pPr>
+      <w:r>
+        <w:rPr>
+          <w:rtl w:val="0"/>
+        </w:rPr>
+      </w:r>
+    </w:p>
+    <w:p>
+      <w:pPr>
+        <w:shd w:fill="ffffff" w:val="clear"/>
+        <w:spacing w:line="360" w:lineRule="auto"/>
+        <w:jc w:val="center"/>
+        <w:rPr>
+          <w:rFonts w:ascii="Verdana" w:cs="Verdana" w:eastAsia="Verdana" w:hAnsi="Verdana"/>
+          <w:sz w:val="22"/>
+          <w:szCs w:val="22"/>
+        </w:rPr>
+      </w:pPr>
+      <w:r>
+        <w:rPr>
+          <w:rFonts w:ascii="Verdana" w:cs="Verdana" w:eastAsia="Verdana" w:hAnsi="Verdana"/>
+          <w:sz w:val="22"/>
+          <w:szCs w:val="22"/>
+          <w:rtl w:val="0"/>
+        </w:rPr>
+        <w:t xml:space="preserve">Atte.</w:t>
+      </w:r>
+    </w:p>
+    <w:p>
+      <w:pPr>
+        <w:shd w:fill="ffffff" w:val="clear"/>
+        <w:spacing w:line="360" w:lineRule="auto"/>
+        <w:rPr>
+          <w:rFonts w:ascii="Verdana" w:cs="Verdana" w:eastAsia="Verdana" w:hAnsi="Verdana"/>
+          <w:sz w:val="22"/>
+          <w:szCs w:val="22"/>
+        </w:rPr>
+      </w:pPr>
+      <w:r>
+        <w:rPr>
+          <w:rtl w:val="0"/>
+        </w:rPr>
+      </w:r>
+    </w:p>
+    <w:p>
+      <w:pPr>
+        <w:shd w:fill="ffffff" w:val="clear"/>
+        <w:spacing w:line="360" w:lineRule="auto"/>
+        <w:jc w:val="center"/>
+        <w:rPr>
+          <w:rFonts w:ascii="Verdana" w:cs="Verdana" w:eastAsia="Verdana" w:hAnsi="Verdana"/>
+          <w:b w:val="1"/>
+        </w:rPr>
+      </w:pPr>
+      <w:r>
+        <w:rPr>
+          <w:rFonts w:ascii="Verdana" w:cs="Verdana" w:eastAsia="Verdana" w:hAnsi="Verdana"/>
+          <w:b w:val="1"/>
           <w:rtl w:val="0"/>
         </w:rPr>
         <w:t xml:space="preserve">Cabañas Playa Guardiamó</w:t>
+      </w:r>
+    </w:p>
+    <w:p>
+      <w:pPr>
+        <w:shd w:fill="ffffff" w:val="clear"/>
+        <w:spacing w:line="360" w:lineRule="auto"/>
+        <w:jc w:val="center"/>
+        <w:rPr>
+          <w:rFonts w:ascii="Verdana" w:cs="Verdana" w:eastAsia="Verdana" w:hAnsi="Verdana"/>
+          <w:b w:val="1"/>
+        </w:rPr>
+      </w:pPr>
+      <w:r>
+        <w:rPr>
+          <w:rFonts w:ascii="Verdana" w:cs="Verdana" w:eastAsia="Verdana" w:hAnsi="Verdana"/>
+          <w:b w:val="1"/>
+          <w:rtl w:val="0"/>
+        </w:rPr>
+        <w:t xml:space="preserve">Quemchi - Chile</w:t>
       </w:r>
     </w:p>
     <w:sectPr>

</xml_diff>